<commit_message>
on day 5 completed bootstrap and started with javascript
</commit_message>
<xml_diff>
--- a/day5/boot.docx
+++ b/day5/boot.docx
@@ -87,6 +87,21 @@
           </wp:inline>
         </w:drawing>
       </w:r>
+    </w:p>
+    <w:p/>
+    <w:p/>
+    <w:p>
+      <w:r>
+        <w:t>JAVA SCRIPT</w:t>
+      </w:r>
+    </w:p>
+    <w:p>
+      <w:r>
+        <w:tab/>
+        <w:t>Started java script on day5.And completed learning till JS Arrays</w:t>
+      </w:r>
+    </w:p>
+    <w:p>
       <w:bookmarkStart w:id="0" w:name="_GoBack"/>
       <w:bookmarkEnd w:id="0"/>
     </w:p>

</xml_diff>